<commit_message>
#21 Acta de reunion 04/10 casi lista
</commit_message>
<xml_diff>
--- a/Source/Actas_De_Reunion/Acta_de_Reunion.CIT@MEDICA.20-09-2022.v1.0.docx
+++ b/Source/Actas_De_Reunion/Acta_de_Reunion.CIT@MEDICA.20-09-2022.v1.0.docx
@@ -541,15 +541,6 @@
                 <w:bCs/>
                 <w:lang w:val="es-ES"/>
               </w:rPr>
-              <w:t>d</w:t>
-            </w:r>
-            <w:r>
-              <w:rPr>
-                <w:rFonts w:ascii="Calibri" w:hAnsi="Calibri" w:cs="Arial"/>
-                <w:b/>
-                <w:bCs/>
-                <w:lang w:val="es-ES"/>
-              </w:rPr>
               <w:t xml:space="preserve">Fecha de </w:t>
             </w:r>
             <w:r>
@@ -909,7 +900,23 @@
                 <w:rFonts w:ascii="Calibri" w:hAnsi="Calibri"/>
                 <w:lang w:val="es-ES"/>
               </w:rPr>
-              <w:t>Miguel Gaviro Martínez</w:t>
+              <w:t xml:space="preserve">Miguel </w:t>
+            </w:r>
+            <w:proofErr w:type="spellStart"/>
+            <w:r>
+              <w:rPr>
+                <w:rFonts w:ascii="Calibri" w:hAnsi="Calibri"/>
+                <w:lang w:val="es-ES"/>
+              </w:rPr>
+              <w:t>Gaviro</w:t>
+            </w:r>
+            <w:proofErr w:type="spellEnd"/>
+            <w:r>
+              <w:rPr>
+                <w:rFonts w:ascii="Calibri" w:hAnsi="Calibri"/>
+                <w:lang w:val="es-ES"/>
+              </w:rPr>
+              <w:t xml:space="preserve"> Martínez</w:t>
             </w:r>
           </w:p>
         </w:tc>
@@ -1150,12 +1157,53 @@
                 <w:lang w:val="es-ES"/>
               </w:rPr>
             </w:pPr>
+            <w:proofErr w:type="spellStart"/>
             <w:r>
               <w:rPr>
                 <w:rFonts w:ascii="Calibri" w:hAnsi="Calibri"/>
                 <w:lang w:val="es-ES"/>
               </w:rPr>
-              <w:t>Jose Maria Garcia Quijada</w:t>
+              <w:t>Jose</w:t>
+            </w:r>
+            <w:proofErr w:type="spellEnd"/>
+            <w:r>
+              <w:rPr>
+                <w:rFonts w:ascii="Calibri" w:hAnsi="Calibri"/>
+                <w:lang w:val="es-ES"/>
+              </w:rPr>
+              <w:t xml:space="preserve"> </w:t>
+            </w:r>
+            <w:proofErr w:type="spellStart"/>
+            <w:r>
+              <w:rPr>
+                <w:rFonts w:ascii="Calibri" w:hAnsi="Calibri"/>
+                <w:lang w:val="es-ES"/>
+              </w:rPr>
+              <w:t>Maria</w:t>
+            </w:r>
+            <w:proofErr w:type="spellEnd"/>
+            <w:r>
+              <w:rPr>
+                <w:rFonts w:ascii="Calibri" w:hAnsi="Calibri"/>
+                <w:lang w:val="es-ES"/>
+              </w:rPr>
+              <w:t xml:space="preserve"> </w:t>
+            </w:r>
+            <w:proofErr w:type="spellStart"/>
+            <w:r>
+              <w:rPr>
+                <w:rFonts w:ascii="Calibri" w:hAnsi="Calibri"/>
+                <w:lang w:val="es-ES"/>
+              </w:rPr>
+              <w:t>Garcia</w:t>
+            </w:r>
+            <w:proofErr w:type="spellEnd"/>
+            <w:r>
+              <w:rPr>
+                <w:rFonts w:ascii="Calibri" w:hAnsi="Calibri"/>
+                <w:lang w:val="es-ES"/>
+              </w:rPr>
+              <w:t xml:space="preserve"> Quijada</w:t>
             </w:r>
           </w:p>
         </w:tc>
@@ -2813,8 +2861,19 @@
                 <w:color w:val="1B6FB5"/>
                 <w:lang w:val="es-ES"/>
               </w:rPr>
-              <w:t>En marcha Progress</w:t>
-            </w:r>
+              <w:t xml:space="preserve">En marcha </w:t>
+            </w:r>
+            <w:proofErr w:type="spellStart"/>
+            <w:r>
+              <w:rPr>
+                <w:rFonts w:ascii="Calibri" w:hAnsi="Calibri"/>
+                <w:i/>
+                <w:color w:val="1B6FB5"/>
+                <w:lang w:val="es-ES"/>
+              </w:rPr>
+              <w:t>Progress</w:t>
+            </w:r>
+            <w:proofErr w:type="spellEnd"/>
           </w:p>
         </w:tc>
         <w:tc>
@@ -3989,6 +4048,8 @@
         <w:lang w:val="fr-BE"/>
       </w:rPr>
     </w:pPr>
+    <w:proofErr w:type="spellStart"/>
+    <w:proofErr w:type="gramStart"/>
     <w:r>
       <w:rPr>
         <w:rFonts w:ascii="Calibri" w:hAnsi="Calibri" w:cs="Calibri"/>
@@ -3998,6 +4059,7 @@
       </w:rPr>
       <w:t>Fecha</w:t>
     </w:r>
+    <w:proofErr w:type="spellEnd"/>
     <w:r>
       <w:rPr>
         <w:rFonts w:ascii="Calibri" w:hAnsi="Calibri" w:cs="Calibri"/>
@@ -4005,7 +4067,17 @@
         <w:szCs w:val="16"/>
         <w:lang w:val="fr-BE"/>
       </w:rPr>
-      <w:t xml:space="preserve">: </w:t>
+      <w:t>:</w:t>
+    </w:r>
+    <w:proofErr w:type="gramEnd"/>
+    <w:r>
+      <w:rPr>
+        <w:rFonts w:ascii="Calibri" w:hAnsi="Calibri" w:cs="Calibri"/>
+        <w:color w:val="000000"/>
+        <w:szCs w:val="16"/>
+        <w:lang w:val="fr-BE"/>
+      </w:rPr>
+      <w:t xml:space="preserve"> </w:t>
     </w:r>
     <w:r>
       <w:rPr>
@@ -4015,6 +4087,7 @@
       </w:rPr>
       <w:t>&lt;</w:t>
     </w:r>
+    <w:proofErr w:type="spellStart"/>
     <w:r>
       <w:rPr>
         <w:rFonts w:ascii="Calibri" w:hAnsi="Calibri"/>
@@ -4023,6 +4096,7 @@
       </w:rPr>
       <w:t>Fecha</w:t>
     </w:r>
+    <w:proofErr w:type="spellEnd"/>
     <w:r>
       <w:rPr>
         <w:rFonts w:ascii="Calibri" w:hAnsi="Calibri"/>
@@ -4193,6 +4267,7 @@
       </w:rPr>
       <w:t xml:space="preserve"> </w:t>
     </w:r>
+    <w:proofErr w:type="spellStart"/>
     <w:r>
       <w:rPr>
         <w:rFonts w:ascii="Calibri" w:hAnsi="Calibri" w:cs="Calibri"/>
@@ -4217,6 +4292,7 @@
       </w:rPr>
       <w:t>n</w:t>
     </w:r>
+    <w:proofErr w:type="spellEnd"/>
     <w:r>
       <w:rPr>
         <w:rFonts w:ascii="Calibri" w:hAnsi="Calibri" w:cs="Calibri"/>
@@ -4241,14 +4317,23 @@
         <w:color w:val="984806"/>
         <w:lang w:val="fr-BE"/>
       </w:rPr>
-      <w:t>&lt;Versi</w:t>
+      <w:t>&lt;</w:t>
     </w:r>
+    <w:proofErr w:type="spellStart"/>
     <w:r>
       <w:rPr>
         <w:rFonts w:ascii="Calibri" w:hAnsi="Calibri"/>
         <w:color w:val="984806"/>
         <w:lang w:val="fr-BE"/>
       </w:rPr>
+      <w:t>Versi</w:t>
+    </w:r>
+    <w:r>
+      <w:rPr>
+        <w:rFonts w:ascii="Calibri" w:hAnsi="Calibri"/>
+        <w:color w:val="984806"/>
+        <w:lang w:val="fr-BE"/>
+      </w:rPr>
       <w:t>ó</w:t>
     </w:r>
     <w:r>
@@ -4257,7 +4342,16 @@
         <w:color w:val="984806"/>
         <w:lang w:val="fr-BE"/>
       </w:rPr>
-      <w:t>n&gt;</w:t>
+      <w:t>n</w:t>
+    </w:r>
+    <w:proofErr w:type="spellEnd"/>
+    <w:r>
+      <w:rPr>
+        <w:rFonts w:ascii="Calibri" w:hAnsi="Calibri"/>
+        <w:color w:val="984806"/>
+        <w:lang w:val="fr-BE"/>
+      </w:rPr>
+      <w:t>&gt;</w:t>
     </w:r>
     <w:r>
       <w:rPr>
@@ -4432,8 +4526,20 @@
             <w:szCs w:val="18"/>
             <w:lang w:val="es-ES"/>
           </w:rPr>
-          <w:t>Reserva de citas en un centro medico</w:t>
+          <w:t xml:space="preserve">Reserva de citas en un centro </w:t>
         </w:r>
+        <w:proofErr w:type="spellStart"/>
+        <w:r>
+          <w:rPr>
+            <w:rFonts w:asciiTheme="minorHAnsi" w:eastAsia="PMingLiU" w:hAnsiTheme="minorHAnsi" w:cstheme="minorHAnsi"/>
+            <w:color w:val="984806" w:themeColor="accent6" w:themeShade="80"/>
+            <w:sz w:val="18"/>
+            <w:szCs w:val="18"/>
+            <w:lang w:val="es-ES"/>
+          </w:rPr>
+          <w:t>medico</w:t>
+        </w:r>
+        <w:proofErr w:type="spellEnd"/>
       </w:sdtContent>
     </w:sdt>
     <w:r>
@@ -4531,8 +4637,20 @@
             <w:szCs w:val="18"/>
             <w:lang w:val="es-ES"/>
           </w:rPr>
-          <w:t>Reserva de citas en un centro medico</w:t>
+          <w:t xml:space="preserve">Reserva de citas en un centro </w:t>
         </w:r>
+        <w:proofErr w:type="spellStart"/>
+        <w:r>
+          <w:rPr>
+            <w:rFonts w:asciiTheme="minorHAnsi" w:eastAsia="PMingLiU" w:hAnsiTheme="minorHAnsi" w:cstheme="minorHAnsi"/>
+            <w:color w:val="984806" w:themeColor="accent6" w:themeShade="80"/>
+            <w:sz w:val="18"/>
+            <w:szCs w:val="18"/>
+            <w:lang w:val="es-ES"/>
+          </w:rPr>
+          <w:t>medico</w:t>
+        </w:r>
+        <w:proofErr w:type="spellEnd"/>
       </w:sdtContent>
     </w:sdt>
     <w:r>
@@ -4600,7 +4718,7 @@
         <v:path o:extrusionok="f" gradientshapeok="t" o:connecttype="rect"/>
         <o:lock v:ext="edit" aspectratio="t"/>
       </v:shapetype>
-      <v:shape id="_x0000_i1053" type="#_x0000_t75" style="width:11.4pt;height:9.6pt" o:bullet="t">
+      <v:shape id="_x0000_i1054" type="#_x0000_t75" style="width:11.4pt;height:9.6pt" o:bullet="t">
         <v:imagedata r:id="rId1" o:title="BD21295_"/>
       </v:shape>
     </w:pict>
@@ -9718,6 +9836,7 @@
     <w:rsid w:val="002777FB"/>
     <w:rsid w:val="00395518"/>
     <w:rsid w:val="00421EA3"/>
+    <w:rsid w:val="00475E2E"/>
     <w:rsid w:val="005D3ABF"/>
     <w:rsid w:val="00657F42"/>
     <w:rsid w:val="006E23E9"/>
@@ -9747,8 +9866,8 @@
   </m:mathPr>
   <w:themeFontLang w:val="en-GB"/>
   <w:clrSchemeMapping w:bg1="light1" w:t1="dark1" w:bg2="light2" w:t2="dark2" w:accent1="accent1" w:accent2="accent2" w:accent3="accent3" w:accent4="accent4" w:accent5="accent5" w:accent6="accent6" w:hyperlink="hyperlink" w:followedHyperlink="followedHyperlink"/>
-  <w:decimalSymbol w:val="."/>
-  <w:listSeparator w:val=","/>
+  <w:decimalSymbol w:val=","/>
+  <w:listSeparator w:val=";"/>
 </w:settings>
 </file>
 

</xml_diff>